<commit_message>
website doc also changed
</commit_message>
<xml_diff>
--- a/Website_Doc.docx
+++ b/Website_Doc.docx
@@ -19,6 +19,15 @@
           <w:szCs w:val="28"/>
         </w:rPr>
         <w:t>Index</w:t>
+      </w:r>
+      <w:r>
+        <w:rPr>
+          <w:b/>
+          <w:bCs/>
+          <w:sz w:val="28"/>
+          <w:szCs w:val="28"/>
+        </w:rPr>
+        <w:t xml:space="preserve"> </w:t>
       </w:r>
     </w:p>
     <w:p>
@@ -424,7 +433,70 @@
     <w:p>
       <w:pPr>
         <w:spacing w:after="0"/>
-        <w:ind w:left="2160"/>
+        <w:ind w:left="1440" w:firstLine="720"/>
+      </w:pPr>
+    </w:p>
+    <w:p>
+      <w:pPr>
+        <w:spacing w:after="0"/>
+        <w:rPr>
+          <w:b/>
+          <w:bCs/>
+          <w:sz w:val="28"/>
+          <w:szCs w:val="28"/>
+        </w:rPr>
+      </w:pPr>
+      <w:r>
+        <w:tab/>
+      </w:r>
+      <w:r>
+        <w:rPr>
+          <w:b/>
+          <w:bCs/>
+          <w:sz w:val="28"/>
+          <w:szCs w:val="28"/>
+        </w:rPr>
+        <w:t>Integration with Instagram:</w:t>
+      </w:r>
+    </w:p>
+    <w:p>
+      <w:pPr>
+        <w:spacing w:after="0"/>
+      </w:pPr>
+      <w:r>
+        <w:rPr>
+          <w:b/>
+          <w:bCs/>
+        </w:rPr>
+        <w:tab/>
+      </w:r>
+      <w:r>
+        <w:rPr>
+          <w:b/>
+          <w:bCs/>
+        </w:rPr>
+        <w:tab/>
+      </w:r>
+      <w:r>
+        <w:t>There is no need to maintain separate database to maintain gallery and images, as this app can integrate with Instagram and hence all post/images/gallery can be directly accessed from Instagram</w:t>
+      </w:r>
+      <w:r>
+        <w:t>.</w:t>
+      </w:r>
+    </w:p>
+    <w:p>
+      <w:pPr>
+        <w:spacing w:after="0"/>
+      </w:pPr>
+    </w:p>
+    <w:p>
+      <w:pPr>
+        <w:spacing w:after="0"/>
+      </w:pPr>
+    </w:p>
+    <w:p>
+      <w:pPr>
+        <w:spacing w:after="0"/>
       </w:pPr>
       <w:r>
         <w:rPr>
@@ -440,7 +512,6 @@
     <w:p>
       <w:pPr>
         <w:spacing w:after="0"/>
-        <w:ind w:left="1440" w:firstLine="720"/>
       </w:pPr>
       <w:r>
         <w:rPr>
@@ -450,11 +521,13 @@
         <w:t>#hardcoded</w:t>
       </w:r>
       <w:r>
-        <w:t xml:space="preserve"> </w:t>
-      </w:r>
-      <w:r>
-        <w:t>means can not be edited using Google sheet</w:t>
-      </w:r>
+        <w:t xml:space="preserve"> means can not be edited using Google sheet</w:t>
+      </w:r>
+    </w:p>
+    <w:p>
+      <w:pPr>
+        <w:spacing w:after="0"/>
+      </w:pPr>
     </w:p>
     <w:p>
       <w:pPr>
@@ -599,6 +672,7 @@
         <w:ind w:left="720" w:firstLine="720"/>
       </w:pPr>
       <w:r>
+        <w:lastRenderedPageBreak/>
         <w:sym w:font="Wingdings" w:char="F0E0"/>
       </w:r>
       <w:r>
@@ -625,6 +699,29 @@
     </w:p>
     <w:p>
       <w:pPr>
+        <w:ind w:left="1440" w:firstLine="48"/>
+      </w:pPr>
+      <w:r>
+        <w:sym w:font="Wingdings" w:char="F0E0"/>
+      </w:r>
+      <w:r>
+        <w:t xml:space="preserve">At every level of click the colour of the background is changed, so that event handling can easily be </w:t>
+      </w:r>
+      <w:r>
+        <w:t xml:space="preserve">       </w:t>
+      </w:r>
+      <w:r>
+        <w:t>observed (</w:t>
+      </w:r>
+      <w:r>
+        <w:t xml:space="preserve">future scope </w:t>
+      </w:r>
+      <w:r>
+        <w:t>will use animation)</w:t>
+      </w:r>
+    </w:p>
+    <w:p>
+      <w:pPr>
         <w:ind w:left="720" w:firstLine="720"/>
       </w:pPr>
       <w:r>
@@ -634,7 +731,35 @@
         <w:sym w:font="Wingdings" w:char="F0E0"/>
       </w:r>
       <w:r>
-        <w:t>Will indicate whether button is another menu or a link.</w:t>
+        <w:t xml:space="preserve">Will </w:t>
+      </w:r>
+      <w:r>
+        <w:rPr>
+          <w:b/>
+          <w:bCs/>
+          <w:sz w:val="24"/>
+          <w:szCs w:val="24"/>
+        </w:rPr>
+        <w:t>indicate</w:t>
+      </w:r>
+      <w:r>
+        <w:rPr>
+          <w:sz w:val="24"/>
+          <w:szCs w:val="24"/>
+        </w:rPr>
+        <w:t xml:space="preserve"> </w:t>
+      </w:r>
+      <w:r>
+        <w:t xml:space="preserve">whether button is another </w:t>
+      </w:r>
+      <w:r>
+        <w:rPr>
+          <w:b/>
+          <w:bCs/>
+          <w:sz w:val="24"/>
+          <w:szCs w:val="24"/>
+        </w:rPr>
+        <w:t>menu or a link.</w:t>
       </w:r>
     </w:p>
     <w:p/>
@@ -646,12 +771,52 @@
         <w:sym w:font="Wingdings" w:char="F0E0"/>
       </w:r>
       <w:r>
-        <w:t xml:space="preserve">At every stage of menu and submenu back button is provided except main  </w:t>
-      </w:r>
-      <w:r>
+        <w:t xml:space="preserve">At every stage of menu and submenu </w:t>
+      </w:r>
+      <w:r>
+        <w:rPr>
+          <w:b/>
+          <w:bCs/>
+          <w:sz w:val="24"/>
+          <w:szCs w:val="24"/>
+        </w:rPr>
+        <w:t>back button</w:t>
+      </w:r>
+      <w:r>
+        <w:rPr>
+          <w:sz w:val="24"/>
+          <w:szCs w:val="24"/>
+        </w:rPr>
         <w:t xml:space="preserve"> </w:t>
       </w:r>
       <w:r>
+        <w:t xml:space="preserve">is provided </w:t>
+      </w:r>
+      <w:r>
+        <w:rPr>
+          <w:b/>
+          <w:bCs/>
+          <w:sz w:val="24"/>
+          <w:szCs w:val="24"/>
+        </w:rPr>
+        <w:t>except main</w:t>
+      </w:r>
+      <w:r>
+        <w:rPr>
+          <w:b/>
+          <w:bCs/>
+          <w:sz w:val="24"/>
+          <w:szCs w:val="24"/>
+        </w:rPr>
+        <w:t xml:space="preserve"> </w:t>
+      </w:r>
+      <w:r>
+        <w:rPr>
+          <w:b/>
+          <w:bCs/>
+          <w:sz w:val="24"/>
+          <w:szCs w:val="24"/>
+        </w:rPr>
         <w:t>menu</w:t>
       </w:r>
     </w:p>
@@ -665,7 +830,6 @@
           <w:bCs/>
           <w:noProof/>
         </w:rPr>
-        <w:lastRenderedPageBreak/>
         <w:drawing>
           <wp:anchor distT="0" distB="0" distL="114300" distR="114300" simplePos="0" relativeHeight="251659264" behindDoc="0" locked="0" layoutInCell="1" allowOverlap="1" wp14:anchorId="4EBD2CB7" wp14:editId="2C6AD9FB">
             <wp:simplePos x="0" y="0"/>
@@ -963,6 +1127,7 @@
         <w:ind w:left="1440" w:firstLine="720"/>
       </w:pPr>
       <w:r>
+        <w:lastRenderedPageBreak/>
         <w:t>3)</w:t>
       </w:r>
       <w:r>
@@ -999,7 +1164,13 @@
       </w:r>
       <w:proofErr w:type="spellEnd"/>
       <w:r>
-        <w:t>) //for error mapping</w:t>
+        <w:t xml:space="preserve">) //for </w:t>
+      </w:r>
+      <w:r>
+        <w:t>text input pattern</w:t>
+      </w:r>
+      <w:r>
+        <w:t xml:space="preserve"> mapping</w:t>
       </w:r>
     </w:p>
     <w:p>
@@ -1032,7 +1203,6 @@
         <w:rPr>
           <w:noProof/>
         </w:rPr>
-        <w:lastRenderedPageBreak/>
         <w:drawing>
           <wp:anchor distT="0" distB="0" distL="114300" distR="114300" simplePos="0" relativeHeight="251660288" behindDoc="0" locked="0" layoutInCell="1" allowOverlap="1" wp14:anchorId="476EB763" wp14:editId="6FBDEA5A">
             <wp:simplePos x="0" y="0"/>
@@ -1104,8 +1274,207 @@
         <w:rPr>
           <w:b/>
           <w:bCs/>
-        </w:rPr>
-      </w:pPr>
+          <w:sz w:val="32"/>
+          <w:szCs w:val="32"/>
+        </w:rPr>
+      </w:pPr>
+      <w:r>
+        <w:rPr>
+          <w:b/>
+          <w:bCs/>
+          <w:sz w:val="32"/>
+          <w:szCs w:val="32"/>
+        </w:rPr>
+        <w:t>Accessing the Data</w:t>
+      </w:r>
+    </w:p>
+    <w:p>
+      <w:pPr>
+        <w:spacing w:after="0"/>
+        <w:rPr>
+          <w:b/>
+          <w:bCs/>
+          <w:sz w:val="32"/>
+          <w:szCs w:val="32"/>
+        </w:rPr>
+      </w:pPr>
+    </w:p>
+    <w:p>
+      <w:pPr>
+        <w:spacing w:after="0"/>
+        <w:rPr>
+          <w:sz w:val="28"/>
+          <w:szCs w:val="28"/>
+        </w:rPr>
+      </w:pPr>
+      <w:r>
+        <w:rPr>
+          <w:sz w:val="28"/>
+          <w:szCs w:val="28"/>
+        </w:rPr>
+        <w:t>As this form is dynamically generated or can be changed time to time, so that we will be having requirement to access data from the data and time of creation of form.</w:t>
+      </w:r>
+      <w:r>
+        <w:rPr>
+          <w:sz w:val="28"/>
+          <w:szCs w:val="28"/>
+        </w:rPr>
+        <w:br/>
+        <w:t>hence we can also provide date and time of the creation of the form, so that appropriate date can be retrieved</w:t>
+      </w:r>
+      <w:r>
+        <w:rPr>
+          <w:sz w:val="28"/>
+          <w:szCs w:val="28"/>
+        </w:rPr>
+        <w:t>.</w:t>
+      </w:r>
+    </w:p>
+    <w:p>
+      <w:pPr>
+        <w:spacing w:after="0"/>
+        <w:rPr>
+          <w:sz w:val="28"/>
+          <w:szCs w:val="28"/>
+        </w:rPr>
+      </w:pPr>
+    </w:p>
+    <w:p>
+      <w:pPr>
+        <w:spacing w:after="0"/>
+        <w:rPr>
+          <w:sz w:val="28"/>
+          <w:szCs w:val="28"/>
+        </w:rPr>
+      </w:pPr>
+      <w:r>
+        <w:rPr>
+          <w:sz w:val="28"/>
+          <w:szCs w:val="28"/>
+        </w:rPr>
+        <w:t>Admin Login is required to access data.</w:t>
+      </w:r>
+    </w:p>
+    <w:p>
+      <w:pPr>
+        <w:spacing w:after="0"/>
+        <w:rPr>
+          <w:sz w:val="28"/>
+          <w:szCs w:val="28"/>
+        </w:rPr>
+      </w:pPr>
+    </w:p>
+    <w:p>
+      <w:pPr>
+        <w:spacing w:after="0"/>
+        <w:rPr>
+          <w:b/>
+          <w:bCs/>
+          <w:sz w:val="28"/>
+          <w:szCs w:val="28"/>
+          <w:u w:val="single"/>
+        </w:rPr>
+      </w:pPr>
+      <w:r>
+        <w:rPr>
+          <w:b/>
+          <w:bCs/>
+          <w:sz w:val="28"/>
+          <w:szCs w:val="28"/>
+          <w:u w:val="single"/>
+        </w:rPr>
+        <w:t>Type of data that can be provided so far.</w:t>
+      </w:r>
+    </w:p>
+    <w:p>
+      <w:pPr>
+        <w:spacing w:after="0"/>
+        <w:rPr>
+          <w:sz w:val="28"/>
+          <w:szCs w:val="28"/>
+        </w:rPr>
+      </w:pPr>
+      <w:r>
+        <w:rPr>
+          <w:sz w:val="28"/>
+          <w:szCs w:val="28"/>
+        </w:rPr>
+        <w:t>Text</w:t>
+      </w:r>
+    </w:p>
+    <w:p>
+      <w:pPr>
+        <w:spacing w:after="0"/>
+        <w:rPr>
+          <w:sz w:val="28"/>
+          <w:szCs w:val="28"/>
+        </w:rPr>
+      </w:pPr>
+      <w:r>
+        <w:rPr>
+          <w:sz w:val="28"/>
+          <w:szCs w:val="28"/>
+        </w:rPr>
+        <w:t>Select</w:t>
+      </w:r>
+    </w:p>
+    <w:p>
+      <w:pPr>
+        <w:spacing w:after="0"/>
+        <w:rPr>
+          <w:sz w:val="28"/>
+          <w:szCs w:val="28"/>
+        </w:rPr>
+      </w:pPr>
+      <w:r>
+        <w:rPr>
+          <w:sz w:val="28"/>
+          <w:szCs w:val="28"/>
+        </w:rPr>
+        <w:lastRenderedPageBreak/>
+        <w:t>Multi-select</w:t>
+      </w:r>
+    </w:p>
+    <w:p>
+      <w:pPr>
+        <w:spacing w:after="0"/>
+        <w:rPr>
+          <w:sz w:val="28"/>
+          <w:szCs w:val="28"/>
+        </w:rPr>
+      </w:pPr>
+    </w:p>
+    <w:p>
+      <w:pPr>
+        <w:spacing w:after="0"/>
+        <w:rPr>
+          <w:sz w:val="28"/>
+          <w:szCs w:val="28"/>
+        </w:rPr>
+      </w:pPr>
+      <w:r>
+        <w:rPr>
+          <w:sz w:val="28"/>
+          <w:szCs w:val="28"/>
+        </w:rPr>
+        <w:t>All these data can be synched with their respective Regular expression and hence can be used in</w:t>
+      </w:r>
+    </w:p>
+    <w:p>
+      <w:pPr>
+        <w:spacing w:after="0"/>
+        <w:rPr>
+          <w:sz w:val="28"/>
+          <w:szCs w:val="28"/>
+        </w:rPr>
+      </w:pPr>
+      <w:r>
+        <w:rPr>
+          <w:sz w:val="28"/>
+          <w:szCs w:val="28"/>
+        </w:rPr>
+        <w:t>Various forms like Date, Yes/No, Mobile No etc.</w:t>
+      </w:r>
     </w:p>
     <w:p>
       <w:pPr>
@@ -1121,6 +1490,13 @@
           <w:bCs/>
         </w:rPr>
         <w:t>__________________________________________________________________________________</w:t>
+      </w:r>
+      <w:r>
+        <w:rPr>
+          <w:b/>
+          <w:bCs/>
+        </w:rPr>
+        <w:t>________________</w:t>
       </w:r>
     </w:p>
     <w:p/>
@@ -1220,9 +1596,131 @@
     <w:p/>
     <w:p/>
     <w:p>
-      <w:r>
+      <w:pPr>
+        <w:rPr>
+          <w:b/>
+          <w:bCs/>
+          <w:sz w:val="32"/>
+          <w:szCs w:val="32"/>
+        </w:rPr>
+      </w:pPr>
+      <w:r>
+        <w:rPr>
+          <w:b/>
+          <w:bCs/>
+          <w:sz w:val="32"/>
+          <w:szCs w:val="32"/>
+        </w:rPr>
         <w:t xml:space="preserve"> </w:t>
       </w:r>
+      <w:r>
+        <w:rPr>
+          <w:b/>
+          <w:bCs/>
+          <w:sz w:val="32"/>
+          <w:szCs w:val="32"/>
+        </w:rPr>
+        <w:t>Other Features:</w:t>
+      </w:r>
+    </w:p>
+    <w:p>
+      <w:pPr>
+        <w:rPr>
+          <w:b/>
+          <w:bCs/>
+        </w:rPr>
+      </w:pPr>
+      <w:r>
+        <w:rPr>
+          <w:b/>
+          <w:bCs/>
+        </w:rPr>
+        <w:t>This application is totally responsive and can be accessed in various size of screen.</w:t>
+      </w:r>
+    </w:p>
+    <w:p>
+      <w:pPr>
+        <w:rPr>
+          <w:b/>
+          <w:bCs/>
+        </w:rPr>
+      </w:pPr>
+      <w:r>
+        <w:rPr>
+          <w:b/>
+          <w:bCs/>
+        </w:rPr>
+        <w:t>This application is totally free.</w:t>
+      </w:r>
+    </w:p>
+    <w:p>
+      <w:pPr>
+        <w:rPr>
+          <w:b/>
+          <w:bCs/>
+        </w:rPr>
+      </w:pPr>
+      <w:r>
+        <w:rPr>
+          <w:b/>
+          <w:bCs/>
+        </w:rPr>
+        <w:t>Various regular expression is already provided</w:t>
+      </w:r>
+    </w:p>
+    <w:p>
+      <w:pPr>
+        <w:rPr>
+          <w:b/>
+          <w:bCs/>
+        </w:rPr>
+      </w:pPr>
+      <w:r>
+        <w:rPr>
+          <w:b/>
+          <w:bCs/>
+        </w:rPr>
+        <w:t>Android &amp; IOS app of this web application is under development</w:t>
+      </w:r>
+    </w:p>
+    <w:p>
+      <w:pPr>
+        <w:rPr>
+          <w:b/>
+          <w:bCs/>
+        </w:rPr>
+      </w:pPr>
+    </w:p>
+    <w:p>
+      <w:pPr>
+        <w:rPr>
+          <w:b/>
+          <w:bCs/>
+        </w:rPr>
+      </w:pPr>
+    </w:p>
+    <w:p>
+      <w:pPr>
+        <w:rPr>
+          <w:b/>
+          <w:bCs/>
+        </w:rPr>
+      </w:pPr>
+      <w:r>
+        <w:rPr>
+          <w:b/>
+          <w:bCs/>
+        </w:rPr>
+        <w:t xml:space="preserve"> </w:t>
+      </w:r>
+    </w:p>
+    <w:p>
+      <w:pPr>
+        <w:rPr>
+          <w:b/>
+          <w:bCs/>
+        </w:rPr>
+      </w:pPr>
     </w:p>
     <w:sectPr>
       <w:pgSz w:w="11906" w:h="16838"/>

</xml_diff>